<commit_message>
rev: db & resource
</commit_message>
<xml_diff>
--- a/public/templates/surat_keterangan_lain.docx
+++ b/public/templates/surat_keterangan_lain.docx
@@ -64,9 +64,8 @@
           <w:lang w:val="es-ES"/>
           <w14:ligatures w14:val="none"/>
         </w:rPr>
-        <w:t>NO</w:t>
-      </w:r>
-      <w:proofErr w:type="gramStart"/>
+        <w:t>NO.</w:t>
+      </w:r>
       <w:r>
         <w:rPr>
           <w:rFonts w:ascii="Times New Roman" w:eastAsia="Times New Roman" w:hAnsi="Times New Roman" w:cs="Times New Roman"/>
@@ -77,7 +76,7 @@
           <w:lang w:val="es-ES"/>
           <w14:ligatures w14:val="none"/>
         </w:rPr>
-        <w:t>.</w:t>
+        <w:t xml:space="preserve"> </w:t>
       </w:r>
       <w:r>
         <w:rPr>
@@ -89,32 +88,7 @@
           <w:lang w:val="es-ES"/>
           <w14:ligatures w14:val="none"/>
         </w:rPr>
-        <w:t xml:space="preserve"> </w:t>
-      </w:r>
-      <w:r>
-        <w:rPr>
-          <w:rFonts w:ascii="Times New Roman" w:eastAsia="Times New Roman" w:hAnsi="Times New Roman" w:cs="Times New Roman"/>
-          <w:b/>
-          <w:kern w:val="0"/>
-          <w:sz w:val="24"/>
-          <w:szCs w:val="24"/>
-          <w:lang w:val="es-ES"/>
-          <w14:ligatures w14:val="none"/>
-        </w:rPr>
-        <w:t>:</w:t>
-      </w:r>
-      <w:proofErr w:type="gramEnd"/>
-      <w:r>
-        <w:rPr>
-          <w:rFonts w:ascii="Times New Roman" w:eastAsia="Times New Roman" w:hAnsi="Times New Roman" w:cs="Times New Roman"/>
-          <w:b/>
-          <w:kern w:val="0"/>
-          <w:sz w:val="24"/>
-          <w:szCs w:val="24"/>
-          <w:lang w:val="es-ES"/>
-          <w14:ligatures w14:val="none"/>
-        </w:rPr>
-        <w:t xml:space="preserve"> </w:t>
+        <w:t xml:space="preserve">: </w:t>
       </w:r>
       <w:r>
         <w:rPr>
@@ -887,7 +861,18 @@
           <w:lang w:val="es-ES"/>
           <w14:ligatures w14:val="none"/>
         </w:rPr>
-        <w:t>tanggal_lahir</w:t>
+        <w:t>tgl</w:t>
+      </w:r>
+      <w:r>
+        <w:rPr>
+          <w:rFonts w:ascii="Times New Roman" w:eastAsia="Times New Roman" w:hAnsi="Times New Roman" w:cs="Times New Roman"/>
+          <w:kern w:val="0"/>
+          <w:sz w:val="24"/>
+          <w:szCs w:val="24"/>
+          <w:lang w:val="es-ES"/>
+          <w14:ligatures w14:val="none"/>
+        </w:rPr>
+        <w:t>_lahir</w:t>
       </w:r>
       <w:proofErr w:type="spellEnd"/>
       <w:r>
@@ -994,7 +979,7 @@
           <w:szCs w:val="24"/>
           <w14:ligatures w14:val="none"/>
         </w:rPr>
-        <w:t>jabatan_pekerjaan</w:t>
+        <w:t>pekerjaan</w:t>
       </w:r>
       <w:proofErr w:type="spellEnd"/>
       <w:r>
@@ -1324,7 +1309,29 @@
           <w:szCs w:val="24"/>
           <w14:ligatures w14:val="none"/>
         </w:rPr>
-        <w:t xml:space="preserve"> Katolik </w:t>
+        <w:t xml:space="preserve"> </w:t>
+      </w:r>
+      <w:proofErr w:type="spellStart"/>
+      <w:r>
+        <w:rPr>
+          <w:rFonts w:ascii="Times New Roman" w:eastAsia="Times New Roman" w:hAnsi="Times New Roman" w:cs="Times New Roman"/>
+          <w:kern w:val="0"/>
+          <w:sz w:val="24"/>
+          <w:szCs w:val="24"/>
+          <w14:ligatures w14:val="none"/>
+        </w:rPr>
+        <w:t>Katolik</w:t>
+      </w:r>
+      <w:proofErr w:type="spellEnd"/>
+      <w:r>
+        <w:rPr>
+          <w:rFonts w:ascii="Times New Roman" w:eastAsia="Times New Roman" w:hAnsi="Times New Roman" w:cs="Times New Roman"/>
+          <w:kern w:val="0"/>
+          <w:sz w:val="24"/>
+          <w:szCs w:val="24"/>
+          <w14:ligatures w14:val="none"/>
+        </w:rPr>
+        <w:t xml:space="preserve"> </w:t>
       </w:r>
       <w:proofErr w:type="spellStart"/>
       <w:r>
@@ -2190,7 +2197,18 @@
                 <w:lang w:val="es-ES"/>
                 <w14:ligatures w14:val="none"/>
               </w:rPr>
-              <w:t>tanggal_surat</w:t>
+              <w:t>tgl</w:t>
+            </w:r>
+            <w:r>
+              <w:rPr>
+                <w:rFonts w:ascii="Times New Roman" w:eastAsia="Times New Roman" w:hAnsi="Times New Roman" w:cs="Times New Roman"/>
+                <w:kern w:val="0"/>
+                <w:sz w:val="24"/>
+                <w:szCs w:val="24"/>
+                <w:lang w:val="es-ES"/>
+                <w14:ligatures w14:val="none"/>
+              </w:rPr>
+              <w:t>_surat</w:t>
             </w:r>
             <w:proofErr w:type="spellEnd"/>
             <w:r>
@@ -2387,7 +2405,18 @@
                 <w:lang w:val="es-ES"/>
                 <w14:ligatures w14:val="none"/>
               </w:rPr>
-              <w:t>tanda_tangan_pastor</w:t>
+              <w:t>t</w:t>
+            </w:r>
+            <w:r>
+              <w:rPr>
+                <w:rFonts w:ascii="Times New Roman" w:eastAsia="Times New Roman" w:hAnsi="Times New Roman" w:cs="Times New Roman"/>
+                <w:kern w:val="0"/>
+                <w:sz w:val="24"/>
+                <w:szCs w:val="24"/>
+                <w:lang w:val="es-ES"/>
+                <w14:ligatures w14:val="none"/>
+              </w:rPr>
+              <w:t>td</w:t>
             </w:r>
             <w:proofErr w:type="spellEnd"/>
             <w:r>
@@ -2399,7 +2428,18 @@
                 <w:lang w:val="es-ES"/>
                 <w14:ligatures w14:val="none"/>
               </w:rPr>
-              <w:t>}</w:t>
+              <w:t xml:space="preserve"> </w:t>
+            </w:r>
+            <w:r>
+              <w:rPr>
+                <w:rFonts w:ascii="Times New Roman" w:eastAsia="Times New Roman" w:hAnsi="Times New Roman" w:cs="Times New Roman"/>
+                <w:kern w:val="0"/>
+                <w:sz w:val="24"/>
+                <w:szCs w:val="24"/>
+                <w:lang w:val="es-ES"/>
+                <w14:ligatures w14:val="none"/>
+              </w:rPr>
+              <w:t>_pastor}</w:t>
             </w:r>
           </w:p>
           <w:p>
@@ -2541,7 +2581,53 @@
                 <w:lang w:val="es-ES"/>
                 <w14:ligatures w14:val="none"/>
               </w:rPr>
-              <w:t>tanda_tangan_ketua</w:t>
+              <w:t>t</w:t>
+            </w:r>
+            <w:r>
+              <w:rPr>
+                <w:rFonts w:ascii="Times New Roman" w:eastAsia="Times New Roman" w:hAnsi="Times New Roman" w:cs="Times New Roman"/>
+                <w:kern w:val="0"/>
+                <w:sz w:val="24"/>
+                <w:szCs w:val="24"/>
+                <w:lang w:val="es-ES"/>
+                <w14:ligatures w14:val="none"/>
+              </w:rPr>
+              <w:t>td</w:t>
+            </w:r>
+            <w:proofErr w:type="spellEnd"/>
+            <w:r>
+              <w:rPr>
+                <w:rFonts w:ascii="Times New Roman" w:eastAsia="Times New Roman" w:hAnsi="Times New Roman" w:cs="Times New Roman"/>
+                <w:kern w:val="0"/>
+                <w:sz w:val="24"/>
+                <w:szCs w:val="24"/>
+                <w:lang w:val="es-ES"/>
+                <w14:ligatures w14:val="none"/>
+              </w:rPr>
+              <w:t xml:space="preserve"> </w:t>
+            </w:r>
+            <w:r>
+              <w:rPr>
+                <w:rFonts w:ascii="Times New Roman" w:eastAsia="Times New Roman" w:hAnsi="Times New Roman" w:cs="Times New Roman"/>
+                <w:kern w:val="0"/>
+                <w:sz w:val="24"/>
+                <w:szCs w:val="24"/>
+                <w:lang w:val="es-ES"/>
+                <w14:ligatures w14:val="none"/>
+              </w:rPr>
+              <w:t>_</w:t>
+            </w:r>
+            <w:proofErr w:type="spellStart"/>
+            <w:r>
+              <w:rPr>
+                <w:rFonts w:ascii="Times New Roman" w:eastAsia="Times New Roman" w:hAnsi="Times New Roman" w:cs="Times New Roman"/>
+                <w:kern w:val="0"/>
+                <w:sz w:val="24"/>
+                <w:szCs w:val="24"/>
+                <w:lang w:val="es-ES"/>
+                <w14:ligatures w14:val="none"/>
+              </w:rPr>
+              <w:t>ketua</w:t>
             </w:r>
             <w:proofErr w:type="spellEnd"/>
             <w:r>

</xml_diff>